<commit_message>
Traktanden Daten genauer eingetragen
</commit_message>
<xml_diff>
--- a/Protokolle/2018-11-16_Sitzungsprotokoll.docx
+++ b/Protokolle/2018-11-16_Sitzungsprotokoll.docx
@@ -1381,16 +1381,7 @@
                 <w:rStyle w:val="Strong"/>
                 <w:b w:val="0"/>
               </w:rPr>
-              <w:t xml:space="preserve">.docx (innerhalb </w:t>
-            </w:r>
-            <w:bookmarkStart w:id="0" w:name="_GoBack"/>
-            <w:bookmarkEnd w:id="0"/>
-            <w:r>
-              <w:rPr>
-                <w:rStyle w:val="Strong"/>
-                <w:b w:val="0"/>
-              </w:rPr>
-              <w:t xml:space="preserve">Ext. </w:t>
+              <w:t xml:space="preserve">.docx (innerhalb Ext. </w:t>
             </w:r>
             <w:proofErr w:type="spellStart"/>
             <w:r>
@@ -1560,6 +1551,9 @@
             <w:r>
               <w:t>.11.2018</w:t>
             </w:r>
+            <w:r>
+              <w:t>, 12:00</w:t>
+            </w:r>
           </w:p>
         </w:tc>
       </w:tr>
@@ -1818,6 +1812,9 @@
             <w:r>
               <w:t>.11.2018</w:t>
             </w:r>
+            <w:r>
+              <w:t>, 12:00</w:t>
+            </w:r>
           </w:p>
         </w:tc>
       </w:tr>
@@ -2094,6 +2091,11 @@
             <w:r>
               <w:t>20.11.2018</w:t>
             </w:r>
+            <w:r>
+              <w:t>, 12:00</w:t>
+            </w:r>
+            <w:bookmarkStart w:id="0" w:name="_GoBack"/>
+            <w:bookmarkEnd w:id="0"/>
           </w:p>
         </w:tc>
       </w:tr>
@@ -2198,7 +2200,6 @@
     <w:p/>
     <w:p>
       <w:r>
-        <w:lastRenderedPageBreak/>
         <w:tab/>
       </w:r>
       <w:r>
@@ -6473,7 +6474,7 @@
     <w:charset w:val="00"/>
     <w:family w:val="modern"/>
     <w:pitch w:val="fixed"/>
-    <w:sig w:usb0="E0002EFF" w:usb1="C0007843" w:usb2="00000009" w:usb3="00000000" w:csb0="000001FF" w:csb1="00000000"/>
+    <w:sig w:usb0="E0002AFF" w:usb1="C0007843" w:usb2="00000009" w:usb3="00000000" w:csb0="000001FF" w:csb1="00000000"/>
   </w:font>
   <w:font w:name="Wingdings">
     <w:panose1 w:val="05000000000000000000"/>
@@ -6487,7 +6488,7 @@
     <w:charset w:val="00"/>
     <w:family w:val="swiss"/>
     <w:pitch w:val="variable"/>
-    <w:sig w:usb0="E0002AFF" w:usb1="C0007843" w:usb2="00000009" w:usb3="00000000" w:csb0="000001FF" w:csb1="00000000"/>
+    <w:sig w:usb0="E0002EFF" w:usb1="C0007843" w:usb2="00000009" w:usb3="00000000" w:csb0="000001FF" w:csb1="00000000"/>
   </w:font>
   <w:font w:name="Calibri">
     <w:panose1 w:val="020F0502020204030204"/>
@@ -6558,6 +6559,7 @@
     <w:rsid w:val="002716F4"/>
     <w:rsid w:val="003464C1"/>
     <w:rsid w:val="006D7167"/>
+    <w:rsid w:val="00775D8B"/>
     <w:rsid w:val="00813BF0"/>
     <w:rsid w:val="00932078"/>
     <w:rsid w:val="009412D7"/>
@@ -7517,15 +7519,6 @@
 </file>
 
 <file path=customXml/item3.xml><?xml version="1.0" encoding="utf-8"?>
-<?mso-contentType ?>
-<FormTemplates xmlns="http://schemas.microsoft.com/sharepoint/v3/contenttype/forms">
-  <Display>DocumentLibraryForm</Display>
-  <Edit>DocumentLibraryForm</Edit>
-  <New>DocumentLibraryForm</New>
-</FormTemplates>
-</file>
-
-<file path=customXml/item4.xml><?xml version="1.0" encoding="utf-8"?>
 <p:properties xmlns:p="http://schemas.microsoft.com/office/2006/metadata/properties" xmlns:xsi="http://www.w3.org/2001/XMLSchema-instance" xmlns:pc="http://schemas.microsoft.com/office/infopath/2007/PartnerControls">
   <documentManagement>
     <Sprache xmlns="69e60002-4b69-4aad-9e3a-e3a9db2b0f4f">Deutsch</Sprache>
@@ -7534,6 +7527,15 @@
     <Vorlage xmlns="69e60002-4b69-4aad-9e3a-e3a9db2b0f4f">A4-Sitzungsprotokoll</Vorlage>
   </documentManagement>
 </p:properties>
+</file>
+
+<file path=customXml/item4.xml><?xml version="1.0" encoding="utf-8"?>
+<?mso-contentType ?>
+<FormTemplates xmlns="http://schemas.microsoft.com/sharepoint/v3/contenttype/forms">
+  <Display>DocumentLibraryForm</Display>
+  <Edit>DocumentLibraryForm</Edit>
+  <New>DocumentLibraryForm</New>
+</FormTemplates>
 </file>
 
 <file path=customXml/item5.xml><?xml version="1.0" encoding="utf-8"?>
@@ -7567,14 +7569,6 @@
 </file>
 
 <file path=customXml/itemProps3.xml><?xml version="1.0" encoding="utf-8"?>
-<ds:datastoreItem xmlns:ds="http://schemas.openxmlformats.org/officeDocument/2006/customXml" ds:itemID="{5303847F-833B-41F1-A1B8-AD49FC0A591D}">
-  <ds:schemaRefs>
-    <ds:schemaRef ds:uri="http://schemas.microsoft.com/sharepoint/v3/contenttype/forms"/>
-  </ds:schemaRefs>
-</ds:datastoreItem>
-</file>
-
-<file path=customXml/itemProps4.xml><?xml version="1.0" encoding="utf-8"?>
 <ds:datastoreItem xmlns:ds="http://schemas.openxmlformats.org/officeDocument/2006/customXml" ds:itemID="{530518D5-D42F-4992-8208-8AF16B54349B}">
   <ds:schemaRefs>
     <ds:schemaRef ds:uri="http://schemas.microsoft.com/office/2006/metadata/properties"/>
@@ -7584,8 +7578,16 @@
 </ds:datastoreItem>
 </file>
 
+<file path=customXml/itemProps4.xml><?xml version="1.0" encoding="utf-8"?>
+<ds:datastoreItem xmlns:ds="http://schemas.openxmlformats.org/officeDocument/2006/customXml" ds:itemID="{5303847F-833B-41F1-A1B8-AD49FC0A591D}">
+  <ds:schemaRefs>
+    <ds:schemaRef ds:uri="http://schemas.microsoft.com/sharepoint/v3/contenttype/forms"/>
+  </ds:schemaRefs>
+</ds:datastoreItem>
+</file>
+
 <file path=customXml/itemProps5.xml><?xml version="1.0" encoding="utf-8"?>
-<ds:datastoreItem xmlns:ds="http://schemas.openxmlformats.org/officeDocument/2006/customXml" ds:itemID="{21EA6B93-EE5F-1A4B-8EBA-969CA5C8674B}">
+<ds:datastoreItem xmlns:ds="http://schemas.openxmlformats.org/officeDocument/2006/customXml" ds:itemID="{6E3AF860-D174-5747-AF0E-81B30B03C111}">
   <ds:schemaRefs>
     <ds:schemaRef ds:uri="http://schemas.openxmlformats.org/officeDocument/2006/bibliography"/>
   </ds:schemaRefs>

</xml_diff>